<commit_message>
updated function description and included in main doc
</commit_message>
<xml_diff>
--- a/docs/Funktionenbeschreibung.docx
+++ b/docs/Funktionenbeschreibung.docx
@@ -1,6 +1,6 @@
 
 <file path=word/document.xml><?xml version="1.0" encoding="utf-8"?>
-<w:document xmlns:wpc="http://schemas.microsoft.com/office/word/2010/wordprocessingCanvas" xmlns:mc="http://schemas.openxmlformats.org/markup-compatibility/2006" xmlns:o="urn:schemas-microsoft-com:office:office" xmlns:r="http://schemas.openxmlformats.org/officeDocument/2006/relationships" xmlns:m="http://schemas.openxmlformats.org/officeDocument/2006/math" xmlns:v="urn:schemas-microsoft-com:vml" xmlns:wp14="http://schemas.microsoft.com/office/word/2010/wordprocessingDrawing" xmlns:wp="http://schemas.openxmlformats.org/drawingml/2006/wordprocessingDrawing" xmlns:w10="urn:schemas-microsoft-com:office:word" xmlns:w="http://schemas.openxmlformats.org/wordprocessingml/2006/main" xmlns:w14="http://schemas.microsoft.com/office/word/2010/wordml" xmlns:wpg="http://schemas.microsoft.com/office/word/2010/wordprocessingGroup" xmlns:wpi="http://schemas.microsoft.com/office/word/2010/wordprocessingInk" xmlns:wne="http://schemas.microsoft.com/office/word/2006/wordml" xmlns:wps="http://schemas.microsoft.com/office/word/2010/wordprocessingShape" mc:Ignorable="w14 wp14">
+<w:document xmlns:ve="http://schemas.openxmlformats.org/markup-compatibility/2006" xmlns:o="urn:schemas-microsoft-com:office:office" xmlns:r="http://schemas.openxmlformats.org/officeDocument/2006/relationships" xmlns:m="http://schemas.openxmlformats.org/officeDocument/2006/math" xmlns:v="urn:schemas-microsoft-com:vml" xmlns:wp="http://schemas.openxmlformats.org/drawingml/2006/wordprocessingDrawing" xmlns:w10="urn:schemas-microsoft-com:office:word" xmlns:w="http://schemas.openxmlformats.org/wordprocessingml/2006/main" xmlns:wne="http://schemas.microsoft.com/office/word/2006/wordml">
   <w:body>
     <w:p>
       <w:pPr>
@@ -29,10 +29,10 @@
     </w:p>
     <w:tbl>
       <w:tblPr>
-        <w:tblStyle w:val="Tabellenraster"/>
+        <w:tblStyle w:val="Tabellengitternetz"/>
         <w:tblW w:w="0" w:type="auto"/>
         <w:jc w:val="center"/>
-        <w:tblLook w:val="04A0" w:firstRow="1" w:lastRow="0" w:firstColumn="1" w:lastColumn="0" w:noHBand="0" w:noVBand="1"/>
+        <w:tblLook w:val="04A0"/>
       </w:tblPr>
       <w:tblGrid>
         <w:gridCol w:w="1861"/>
@@ -190,10 +190,10 @@
     </w:p>
     <w:tbl>
       <w:tblPr>
-        <w:tblStyle w:val="Tabellenraster"/>
+        <w:tblStyle w:val="Tabellengitternetz"/>
         <w:tblW w:w="0" w:type="auto"/>
         <w:jc w:val="center"/>
-        <w:tblLook w:val="04A0" w:firstRow="1" w:lastRow="0" w:firstColumn="1" w:lastColumn="0" w:noHBand="0" w:noVBand="1"/>
+        <w:tblLook w:val="04A0"/>
       </w:tblPr>
       <w:tblGrid>
         <w:gridCol w:w="1861"/>
@@ -349,13 +349,21 @@
               </w:rPr>
             </w:pPr>
             <w:proofErr w:type="spellStart"/>
-            <w:r>
-              <w:rPr>
-                <w:lang w:val="en-GB"/>
-              </w:rPr>
-              <w:t>ImageId</w:t>
-            </w:r>
-            <w:proofErr w:type="spellEnd"/>
+            <w:proofErr w:type="gramStart"/>
+            <w:r>
+              <w:rPr>
+                <w:lang w:val="en-GB"/>
+              </w:rPr>
+              <w:t>i</w:t>
+            </w:r>
+            <w:r>
+              <w:rPr>
+                <w:lang w:val="en-GB"/>
+              </w:rPr>
+              <w:t>mageId</w:t>
+            </w:r>
+            <w:proofErr w:type="spellEnd"/>
+            <w:proofErr w:type="gramEnd"/>
             <w:r>
               <w:rPr>
                 <w:lang w:val="en-GB"/>
@@ -423,14 +431,21 @@
                 <w:u w:val="single"/>
                 <w:lang w:val="en-GB"/>
               </w:rPr>
-              <w:t>Scalex</w:t>
-            </w:r>
-            <w:proofErr w:type="spellEnd"/>
+              <w:t>s</w:t>
+            </w:r>
             <w:r>
               <w:rPr>
                 <w:u w:val="single"/>
                 <w:lang w:val="en-GB"/>
               </w:rPr>
+              <w:t>calex</w:t>
+            </w:r>
+            <w:proofErr w:type="spellEnd"/>
+            <w:r>
+              <w:rPr>
+                <w:u w:val="single"/>
+                <w:lang w:val="en-GB"/>
+              </w:rPr>
               <w:t>:</w:t>
             </w:r>
             <w:r>
@@ -467,7 +482,14 @@
                 <w:u w:val="single"/>
                 <w:lang w:val="en-GB"/>
               </w:rPr>
-              <w:t>Scaley</w:t>
+              <w:t>s</w:t>
+            </w:r>
+            <w:r>
+              <w:rPr>
+                <w:u w:val="single"/>
+                <w:lang w:val="en-GB"/>
+              </w:rPr>
+              <w:t>caley</w:t>
             </w:r>
             <w:proofErr w:type="spellEnd"/>
             <w:r>
@@ -564,10 +586,10 @@
     <w:p/>
     <w:tbl>
       <w:tblPr>
-        <w:tblStyle w:val="Tabellenraster"/>
+        <w:tblStyle w:val="Tabellengitternetz"/>
         <w:tblW w:w="0" w:type="auto"/>
         <w:jc w:val="center"/>
-        <w:tblLook w:val="04A0" w:firstRow="1" w:lastRow="0" w:firstColumn="1" w:lastColumn="0" w:noHBand="0" w:noVBand="1"/>
+        <w:tblLook w:val="04A0"/>
       </w:tblPr>
       <w:tblGrid>
         <w:gridCol w:w="1861"/>
@@ -874,10 +896,10 @@
     <w:p/>
     <w:tbl>
       <w:tblPr>
-        <w:tblStyle w:val="Tabellenraster"/>
+        <w:tblStyle w:val="Tabellengitternetz"/>
         <w:tblW w:w="0" w:type="auto"/>
         <w:jc w:val="center"/>
-        <w:tblLook w:val="04A0" w:firstRow="1" w:lastRow="0" w:firstColumn="1" w:lastColumn="0" w:noHBand="0" w:noVBand="1"/>
+        <w:tblLook w:val="04A0"/>
       </w:tblPr>
       <w:tblGrid>
         <w:gridCol w:w="1861"/>
@@ -1105,10 +1127,10 @@
     <w:p/>
     <w:tbl>
       <w:tblPr>
-        <w:tblStyle w:val="Tabellenraster"/>
+        <w:tblStyle w:val="Tabellengitternetz"/>
         <w:tblW w:w="0" w:type="auto"/>
         <w:jc w:val="center"/>
-        <w:tblLook w:val="04A0" w:firstRow="1" w:lastRow="0" w:firstColumn="1" w:lastColumn="0" w:noHBand="0" w:noVBand="1"/>
+        <w:tblLook w:val="04A0"/>
       </w:tblPr>
       <w:tblGrid>
         <w:gridCol w:w="1861"/>
@@ -1351,10 +1373,10 @@
     </w:p>
     <w:tbl>
       <w:tblPr>
-        <w:tblStyle w:val="Tabellenraster"/>
+        <w:tblStyle w:val="Tabellengitternetz"/>
         <w:tblW w:w="0" w:type="auto"/>
         <w:jc w:val="center"/>
-        <w:tblLook w:val="04A0" w:firstRow="1" w:lastRow="0" w:firstColumn="1" w:lastColumn="0" w:noHBand="0" w:noVBand="1"/>
+        <w:tblLook w:val="04A0"/>
       </w:tblPr>
       <w:tblGrid>
         <w:gridCol w:w="1861"/>
@@ -1520,10 +1542,10 @@
     </w:p>
     <w:tbl>
       <w:tblPr>
-        <w:tblStyle w:val="Tabellenraster"/>
+        <w:tblStyle w:val="Tabellengitternetz"/>
         <w:tblW w:w="0" w:type="auto"/>
         <w:jc w:val="center"/>
-        <w:tblLook w:val="04A0" w:firstRow="1" w:lastRow="0" w:firstColumn="1" w:lastColumn="0" w:noHBand="0" w:noVBand="1"/>
+        <w:tblLook w:val="04A0"/>
       </w:tblPr>
       <w:tblGrid>
         <w:gridCol w:w="1861"/>
@@ -1645,9 +1667,15 @@
             <w:proofErr w:type="spellStart"/>
             <w:r>
               <w:rPr>
-                <w:lang w:val="en-GB"/>
-              </w:rPr>
-              <w:t>Image_ID</w:t>
+                <w:lang w:val="en-US"/>
+              </w:rPr>
+              <w:t>i</w:t>
+            </w:r>
+            <w:r>
+              <w:rPr>
+                <w:lang w:val="en-GB"/>
+              </w:rPr>
+              <w:t>mage_ID</w:t>
             </w:r>
             <w:proofErr w:type="spellEnd"/>
             <w:r>
@@ -1746,10 +1774,10 @@
     </w:p>
     <w:tbl>
       <w:tblPr>
-        <w:tblStyle w:val="Tabellenraster"/>
+        <w:tblStyle w:val="Tabellengitternetz"/>
         <w:tblW w:w="0" w:type="auto"/>
         <w:jc w:val="center"/>
-        <w:tblLook w:val="04A0" w:firstRow="1" w:lastRow="0" w:firstColumn="1" w:lastColumn="0" w:noHBand="0" w:noVBand="1"/>
+        <w:tblLook w:val="04A0"/>
       </w:tblPr>
       <w:tblGrid>
         <w:gridCol w:w="1861"/>
@@ -1921,10 +1949,10 @@
     </w:p>
     <w:tbl>
       <w:tblPr>
-        <w:tblStyle w:val="Tabellenraster"/>
+        <w:tblStyle w:val="Tabellengitternetz"/>
         <w:tblW w:w="0" w:type="auto"/>
         <w:jc w:val="center"/>
-        <w:tblLook w:val="04A0" w:firstRow="1" w:lastRow="0" w:firstColumn="1" w:lastColumn="0" w:noHBand="0" w:noVBand="1"/>
+        <w:tblLook w:val="04A0"/>
       </w:tblPr>
       <w:tblGrid>
         <w:gridCol w:w="1861"/>
@@ -2096,10 +2124,10 @@
     </w:p>
     <w:tbl>
       <w:tblPr>
-        <w:tblStyle w:val="Tabellenraster"/>
+        <w:tblStyle w:val="Tabellengitternetz"/>
         <w:tblW w:w="0" w:type="auto"/>
         <w:jc w:val="center"/>
-        <w:tblLook w:val="04A0" w:firstRow="1" w:lastRow="0" w:firstColumn="1" w:lastColumn="0" w:noHBand="0" w:noVBand="1"/>
+        <w:tblLook w:val="04A0"/>
       </w:tblPr>
       <w:tblGrid>
         <w:gridCol w:w="1861"/>
@@ -2270,10 +2298,10 @@
     </w:p>
     <w:tbl>
       <w:tblPr>
-        <w:tblStyle w:val="Tabellenraster"/>
+        <w:tblStyle w:val="Tabellengitternetz"/>
         <w:tblW w:w="0" w:type="auto"/>
         <w:jc w:val="center"/>
-        <w:tblLook w:val="04A0" w:firstRow="1" w:lastRow="0" w:firstColumn="1" w:lastColumn="0" w:noHBand="0" w:noVBand="1"/>
+        <w:tblLook w:val="04A0"/>
       </w:tblPr>
       <w:tblGrid>
         <w:gridCol w:w="1861"/>
@@ -2547,10 +2575,10 @@
     </w:p>
     <w:tbl>
       <w:tblPr>
-        <w:tblStyle w:val="Tabellenraster"/>
+        <w:tblStyle w:val="Tabellengitternetz"/>
         <w:tblW w:w="0" w:type="auto"/>
         <w:jc w:val="center"/>
-        <w:tblLook w:val="04A0" w:firstRow="1" w:lastRow="0" w:firstColumn="1" w:lastColumn="0" w:noHBand="0" w:noVBand="1"/>
+        <w:tblLook w:val="04A0"/>
       </w:tblPr>
       <w:tblGrid>
         <w:gridCol w:w="1861"/>
@@ -2755,10 +2783,10 @@
     </w:p>
     <w:tbl>
       <w:tblPr>
-        <w:tblStyle w:val="Tabellenraster"/>
+        <w:tblStyle w:val="Tabellengitternetz"/>
         <w:tblW w:w="0" w:type="auto"/>
         <w:jc w:val="center"/>
-        <w:tblLook w:val="04A0" w:firstRow="1" w:lastRow="0" w:firstColumn="1" w:lastColumn="0" w:noHBand="0" w:noVBand="1"/>
+        <w:tblLook w:val="04A0"/>
       </w:tblPr>
       <w:tblGrid>
         <w:gridCol w:w="1861"/>
@@ -2968,10 +2996,10 @@
     </w:p>
     <w:tbl>
       <w:tblPr>
-        <w:tblStyle w:val="Tabellenraster"/>
+        <w:tblStyle w:val="Tabellengitternetz"/>
         <w:tblW w:w="0" w:type="auto"/>
         <w:jc w:val="center"/>
-        <w:tblLook w:val="04A0" w:firstRow="1" w:lastRow="0" w:firstColumn="1" w:lastColumn="0" w:noHBand="0" w:noVBand="1"/>
+        <w:tblLook w:val="04A0"/>
       </w:tblPr>
       <w:tblGrid>
         <w:gridCol w:w="1861"/>
@@ -3139,10 +3167,10 @@
     </w:p>
     <w:tbl>
       <w:tblPr>
-        <w:tblStyle w:val="Tabellenraster"/>
+        <w:tblStyle w:val="Tabellengitternetz"/>
         <w:tblW w:w="0" w:type="auto"/>
         <w:jc w:val="center"/>
-        <w:tblLook w:val="04A0" w:firstRow="1" w:lastRow="0" w:firstColumn="1" w:lastColumn="0" w:noHBand="0" w:noVBand="1"/>
+        <w:tblLook w:val="04A0"/>
       </w:tblPr>
       <w:tblGrid>
         <w:gridCol w:w="1861"/>
@@ -3315,10 +3343,10 @@
     </w:p>
     <w:tbl>
       <w:tblPr>
-        <w:tblStyle w:val="Tabellenraster"/>
+        <w:tblStyle w:val="Tabellengitternetz"/>
         <w:tblW w:w="0" w:type="auto"/>
         <w:jc w:val="center"/>
-        <w:tblLook w:val="04A0" w:firstRow="1" w:lastRow="0" w:firstColumn="1" w:lastColumn="0" w:noHBand="0" w:noVBand="1"/>
+        <w:tblLook w:val="04A0"/>
       </w:tblPr>
       <w:tblGrid>
         <w:gridCol w:w="1861"/>
@@ -3494,10 +3522,10 @@
     <w:p/>
     <w:tbl>
       <w:tblPr>
-        <w:tblStyle w:val="Tabellenraster"/>
+        <w:tblStyle w:val="Tabellengitternetz"/>
         <w:tblW w:w="0" w:type="auto"/>
         <w:jc w:val="center"/>
-        <w:tblLook w:val="04A0" w:firstRow="1" w:lastRow="0" w:firstColumn="1" w:lastColumn="0" w:noHBand="0" w:noVBand="1"/>
+        <w:tblLook w:val="04A0"/>
       </w:tblPr>
       <w:tblGrid>
         <w:gridCol w:w="1861"/>
@@ -3729,10 +3757,10 @@
     <w:p/>
     <w:tbl>
       <w:tblPr>
-        <w:tblStyle w:val="Tabellenraster"/>
+        <w:tblStyle w:val="Tabellengitternetz"/>
         <w:tblW w:w="0" w:type="auto"/>
         <w:jc w:val="center"/>
-        <w:tblLook w:val="04A0" w:firstRow="1" w:lastRow="0" w:firstColumn="1" w:lastColumn="0" w:noHBand="0" w:noVBand="1"/>
+        <w:tblLook w:val="04A0"/>
       </w:tblPr>
       <w:tblGrid>
         <w:gridCol w:w="1861"/>
@@ -3962,10 +3990,10 @@
     </w:p>
     <w:tbl>
       <w:tblPr>
-        <w:tblStyle w:val="Tabellenraster"/>
+        <w:tblStyle w:val="Tabellengitternetz"/>
         <w:tblW w:w="0" w:type="auto"/>
         <w:jc w:val="center"/>
-        <w:tblLook w:val="04A0" w:firstRow="1" w:lastRow="0" w:firstColumn="1" w:lastColumn="0" w:noHBand="0" w:noVBand="1"/>
+        <w:tblLook w:val="04A0"/>
       </w:tblPr>
       <w:tblGrid>
         <w:gridCol w:w="1861"/>
@@ -4155,10 +4183,10 @@
     </w:p>
     <w:tbl>
       <w:tblPr>
-        <w:tblStyle w:val="Tabellenraster"/>
+        <w:tblStyle w:val="Tabellengitternetz"/>
         <w:tblW w:w="0" w:type="auto"/>
         <w:jc w:val="center"/>
-        <w:tblLook w:val="04A0" w:firstRow="1" w:lastRow="0" w:firstColumn="1" w:lastColumn="0" w:noHBand="0" w:noVBand="1"/>
+        <w:tblLook w:val="04A0"/>
       </w:tblPr>
       <w:tblGrid>
         <w:gridCol w:w="1861"/>
@@ -4360,14 +4388,12 @@
               </w:rPr>
               <w:t xml:space="preserve">If a wall or </w:t>
             </w:r>
-            <w:proofErr w:type="gramStart"/>
-            <w:r>
-              <w:rPr>
-                <w:lang w:val="en-GB"/>
-              </w:rPr>
-              <w:t>a cannon</w:t>
-            </w:r>
-            <w:proofErr w:type="gramEnd"/>
+            <w:r>
+              <w:rPr>
+                <w:lang w:val="en-GB"/>
+              </w:rPr>
+              <w:t>cannon</w:t>
+            </w:r>
             <w:r>
               <w:rPr>
                 <w:lang w:val="en-GB"/>
@@ -4466,7 +4492,31 @@
               <w:rPr>
                 <w:lang w:val="en-GB"/>
               </w:rPr>
-              <w:t>In case of a splitter being hit: then two laser paths generated and the return value is the one with the priority (descending order): king, mirror, wall / cannon</w:t>
+              <w:t xml:space="preserve">In case of a splitter being hit: then two laser paths </w:t>
+            </w:r>
+            <w:r>
+              <w:rPr>
+                <w:lang w:val="en-GB"/>
+              </w:rPr>
+              <w:t xml:space="preserve">are </w:t>
+            </w:r>
+            <w:r>
+              <w:rPr>
+                <w:lang w:val="en-GB"/>
+              </w:rPr>
+              <w:t xml:space="preserve">generated and the return value is the one with </w:t>
+            </w:r>
+            <w:r>
+              <w:rPr>
+                <w:lang w:val="en-GB"/>
+              </w:rPr>
+              <w:t>the higher</w:t>
+            </w:r>
+            <w:r>
+              <w:rPr>
+                <w:lang w:val="en-GB"/>
+              </w:rPr>
+              <w:t xml:space="preserve"> priority (descending order): king, mirror, wall / cannon</w:t>
             </w:r>
             <w:r>
               <w:rPr>
@@ -4474,13 +4524,6 @@
               </w:rPr>
               <w:t>)</w:t>
             </w:r>
-          </w:p>
-          <w:p>
-            <w:pPr>
-              <w:rPr>
-                <w:lang w:val="en-GB"/>
-              </w:rPr>
-            </w:pPr>
           </w:p>
         </w:tc>
       </w:tr>
@@ -4494,10 +4537,10 @@
     </w:p>
     <w:tbl>
       <w:tblPr>
-        <w:tblStyle w:val="Tabellenraster"/>
+        <w:tblStyle w:val="Tabellengitternetz"/>
         <w:tblW w:w="0" w:type="auto"/>
         <w:jc w:val="center"/>
-        <w:tblLook w:val="04A0" w:firstRow="1" w:lastRow="0" w:firstColumn="1" w:lastColumn="0" w:noHBand="0" w:noVBand="1"/>
+        <w:tblLook w:val="04A0"/>
       </w:tblPr>
       <w:tblGrid>
         <w:gridCol w:w="1861"/>
@@ -4739,10 +4782,10 @@
     </w:p>
     <w:tbl>
       <w:tblPr>
-        <w:tblStyle w:val="Tabellenraster"/>
+        <w:tblStyle w:val="Tabellengitternetz"/>
         <w:tblW w:w="0" w:type="auto"/>
         <w:jc w:val="center"/>
-        <w:tblLook w:val="04A0" w:firstRow="1" w:lastRow="0" w:firstColumn="1" w:lastColumn="0" w:noHBand="0" w:noVBand="1"/>
+        <w:tblLook w:val="04A0"/>
       </w:tblPr>
       <w:tblGrid>
         <w:gridCol w:w="1861"/>
@@ -5061,10 +5104,10 @@
     </w:p>
     <w:tbl>
       <w:tblPr>
-        <w:tblStyle w:val="Tabellenraster"/>
+        <w:tblStyle w:val="Tabellengitternetz"/>
         <w:tblW w:w="0" w:type="auto"/>
         <w:jc w:val="center"/>
-        <w:tblLook w:val="04A0" w:firstRow="1" w:lastRow="0" w:firstColumn="1" w:lastColumn="0" w:noHBand="0" w:noVBand="1"/>
+        <w:tblLook w:val="04A0"/>
       </w:tblPr>
       <w:tblGrid>
         <w:gridCol w:w="1861"/>
@@ -5189,7 +5232,19 @@
             <w:gridSpan w:val="2"/>
             <w:vAlign w:val="center"/>
           </w:tcPr>
-          <w:p/>
+          <w:p>
+            <w:pPr>
+              <w:rPr>
+                <w:lang w:val="en-US"/>
+              </w:rPr>
+            </w:pPr>
+            <w:r>
+              <w:rPr>
+                <w:lang w:val="en-US"/>
+              </w:rPr>
+              <w:t>figure pointer, new playground location</w:t>
+            </w:r>
+          </w:p>
         </w:tc>
       </w:tr>
       <w:tr>
@@ -5230,10 +5285,10 @@
     </w:p>
     <w:tbl>
       <w:tblPr>
-        <w:tblStyle w:val="Tabellenraster"/>
+        <w:tblStyle w:val="Tabellengitternetz"/>
         <w:tblW w:w="0" w:type="auto"/>
         <w:jc w:val="center"/>
-        <w:tblLook w:val="04A0" w:firstRow="1" w:lastRow="0" w:firstColumn="1" w:lastColumn="0" w:noHBand="0" w:noVBand="1"/>
+        <w:tblLook w:val="04A0"/>
       </w:tblPr>
       <w:tblGrid>
         <w:gridCol w:w="1861"/>
@@ -5408,10 +5463,10 @@
     <w:p/>
     <w:tbl>
       <w:tblPr>
-        <w:tblStyle w:val="Tabellenraster"/>
+        <w:tblStyle w:val="Tabellengitternetz"/>
         <w:tblW w:w="0" w:type="auto"/>
         <w:jc w:val="center"/>
-        <w:tblLook w:val="04A0" w:firstRow="1" w:lastRow="0" w:firstColumn="1" w:lastColumn="0" w:noHBand="0" w:noVBand="1"/>
+        <w:tblLook w:val="04A0"/>
       </w:tblPr>
       <w:tblGrid>
         <w:gridCol w:w="1861"/>
@@ -5616,10 +5671,10 @@
     </w:p>
     <w:tbl>
       <w:tblPr>
-        <w:tblStyle w:val="Tabellenraster"/>
+        <w:tblStyle w:val="Tabellengitternetz"/>
         <w:tblW w:w="0" w:type="auto"/>
         <w:jc w:val="center"/>
-        <w:tblLook w:val="04A0" w:firstRow="1" w:lastRow="0" w:firstColumn="1" w:lastColumn="0" w:noHBand="0" w:noVBand="1"/>
+        <w:tblLook w:val="04A0"/>
       </w:tblPr>
       <w:tblGrid>
         <w:gridCol w:w="1861"/>
@@ -5750,7 +5805,6 @@
                 <w:lang w:val="en-GB"/>
               </w:rPr>
             </w:pPr>
-            <w:proofErr w:type="spellStart"/>
             <w:r>
               <w:rPr>
                 <w:u w:val="single"/>
@@ -5758,7 +5812,6 @@
               </w:rPr>
               <w:t>const</w:t>
             </w:r>
-            <w:proofErr w:type="spellEnd"/>
             <w:r>
               <w:rPr>
                 <w:lang w:val="en-GB"/>
@@ -5837,10 +5890,10 @@
     </w:p>
     <w:tbl>
       <w:tblPr>
-        <w:tblStyle w:val="Tabellenraster"/>
+        <w:tblStyle w:val="Tabellengitternetz"/>
         <w:tblW w:w="0" w:type="auto"/>
         <w:jc w:val="center"/>
-        <w:tblLook w:val="04A0" w:firstRow="1" w:lastRow="0" w:firstColumn="1" w:lastColumn="0" w:noHBand="0" w:noVBand="1"/>
+        <w:tblLook w:val="04A0"/>
       </w:tblPr>
       <w:tblGrid>
         <w:gridCol w:w="1861"/>
@@ -5965,17 +6018,19 @@
                 <w:lang w:val="en-GB"/>
               </w:rPr>
             </w:pPr>
+            <w:proofErr w:type="spellStart"/>
             <w:r>
               <w:rPr>
                 <w:lang w:val="en-GB"/>
               </w:rPr>
               <w:t>Enum</w:t>
             </w:r>
-            <w:r>
-              <w:rPr>
-                <w:lang w:val="en-GB"/>
-              </w:rPr>
-              <w:t>eration: Laser, Reflexion, Destruction, Victory, Ignore, Intro, Music, Bling, Bell</w:t>
+            <w:proofErr w:type="spellEnd"/>
+            <w:r>
+              <w:rPr>
+                <w:lang w:val="en-GB"/>
+              </w:rPr>
+              <w:t>: Laser, Reflexion, Destruction, Victory, Ignore, Intro, Music, Bling, Bell</w:t>
             </w:r>
             <w:r>
               <w:rPr>
@@ -6039,10 +6094,10 @@
     </w:p>
     <w:tbl>
       <w:tblPr>
-        <w:tblStyle w:val="Tabellenraster"/>
+        <w:tblStyle w:val="Tabellengitternetz"/>
         <w:tblW w:w="0" w:type="auto"/>
         <w:jc w:val="center"/>
-        <w:tblLook w:val="04A0" w:firstRow="1" w:lastRow="0" w:firstColumn="1" w:lastColumn="0" w:noHBand="0" w:noVBand="1"/>
+        <w:tblLook w:val="04A0"/>
       </w:tblPr>
       <w:tblGrid>
         <w:gridCol w:w="1861"/>
@@ -6297,10 +6352,10 @@
     </w:p>
     <w:tbl>
       <w:tblPr>
-        <w:tblStyle w:val="Tabellenraster"/>
+        <w:tblStyle w:val="Tabellengitternetz"/>
         <w:tblW w:w="0" w:type="auto"/>
         <w:jc w:val="center"/>
-        <w:tblLook w:val="04A0" w:firstRow="1" w:lastRow="0" w:firstColumn="1" w:lastColumn="0" w:noHBand="0" w:noVBand="1"/>
+        <w:tblLook w:val="04A0"/>
       </w:tblPr>
       <w:tblGrid>
         <w:gridCol w:w="1861"/>
@@ -6541,10 +6596,10 @@
     </w:p>
     <w:tbl>
       <w:tblPr>
-        <w:tblStyle w:val="Tabellenraster"/>
+        <w:tblStyle w:val="Tabellengitternetz"/>
         <w:tblW w:w="0" w:type="auto"/>
         <w:jc w:val="center"/>
-        <w:tblLook w:val="04A0" w:firstRow="1" w:lastRow="0" w:firstColumn="1" w:lastColumn="0" w:noHBand="0" w:noVBand="1"/>
+        <w:tblLook w:val="04A0"/>
       </w:tblPr>
       <w:tblGrid>
         <w:gridCol w:w="1861"/>
@@ -6795,10 +6850,10 @@
     </w:p>
     <w:tbl>
       <w:tblPr>
-        <w:tblStyle w:val="Tabellenraster"/>
+        <w:tblStyle w:val="Tabellengitternetz"/>
         <w:tblW w:w="0" w:type="auto"/>
         <w:jc w:val="center"/>
-        <w:tblLook w:val="04A0" w:firstRow="1" w:lastRow="0" w:firstColumn="1" w:lastColumn="0" w:noHBand="0" w:noVBand="1"/>
+        <w:tblLook w:val="04A0"/>
       </w:tblPr>
       <w:tblGrid>
         <w:gridCol w:w="1861"/>
@@ -7044,10 +7099,10 @@
     </w:p>
     <w:tbl>
       <w:tblPr>
-        <w:tblStyle w:val="Tabellenraster"/>
+        <w:tblStyle w:val="Tabellengitternetz"/>
         <w:tblW w:w="0" w:type="auto"/>
         <w:jc w:val="center"/>
-        <w:tblLook w:val="04A0" w:firstRow="1" w:lastRow="0" w:firstColumn="1" w:lastColumn="0" w:noHBand="0" w:noVBand="1"/>
+        <w:tblLook w:val="04A0"/>
       </w:tblPr>
       <w:tblGrid>
         <w:gridCol w:w="1861"/>
@@ -7280,7 +7335,10 @@
             </w:pPr>
             <w:proofErr w:type="spellStart"/>
             <w:r>
-              <w:t>enum</w:t>
+              <w:t>E</w:t>
+            </w:r>
+            <w:r>
+              <w:t>num</w:t>
             </w:r>
             <w:proofErr w:type="spellEnd"/>
             <w:r>
@@ -7299,10 +7357,10 @@
     </w:p>
     <w:tbl>
       <w:tblPr>
-        <w:tblStyle w:val="Tabellenraster"/>
+        <w:tblStyle w:val="Tabellengitternetz"/>
         <w:tblW w:w="0" w:type="auto"/>
         <w:jc w:val="center"/>
-        <w:tblLook w:val="04A0" w:firstRow="1" w:lastRow="0" w:firstColumn="1" w:lastColumn="0" w:noHBand="0" w:noVBand="1"/>
+        <w:tblLook w:val="04A0"/>
       </w:tblPr>
       <w:tblGrid>
         <w:gridCol w:w="1861"/>
@@ -7429,9 +7487,15 @@
               <w:rPr>
                 <w:lang w:val="en-GB"/>
               </w:rPr>
-              <w:t>color.</w:t>
-            </w:r>
-            <w:proofErr w:type="spellEnd"/>
+              <w:t>color</w:t>
+            </w:r>
+            <w:proofErr w:type="spellEnd"/>
+            <w:r>
+              <w:rPr>
+                <w:lang w:val="en-GB"/>
+              </w:rPr>
+              <w:t>.</w:t>
+            </w:r>
           </w:p>
           <w:p>
             <w:pPr>
@@ -7610,10 +7674,10 @@
     </w:p>
     <w:tbl>
       <w:tblPr>
-        <w:tblStyle w:val="Tabellenraster"/>
+        <w:tblStyle w:val="Tabellengitternetz"/>
         <w:tblW w:w="0" w:type="auto"/>
         <w:jc w:val="center"/>
-        <w:tblLook w:val="04A0" w:firstRow="1" w:lastRow="0" w:firstColumn="1" w:lastColumn="0" w:noHBand="0" w:noVBand="1"/>
+        <w:tblLook w:val="04A0"/>
       </w:tblPr>
       <w:tblGrid>
         <w:gridCol w:w="1861"/>
@@ -7883,10 +7947,10 @@
     </w:p>
     <w:tbl>
       <w:tblPr>
-        <w:tblStyle w:val="Tabellenraster"/>
+        <w:tblStyle w:val="Tabellengitternetz"/>
         <w:tblW w:w="0" w:type="auto"/>
         <w:jc w:val="center"/>
-        <w:tblLook w:val="04A0" w:firstRow="1" w:lastRow="0" w:firstColumn="1" w:lastColumn="0" w:noHBand="0" w:noVBand="1"/>
+        <w:tblLook w:val="04A0"/>
       </w:tblPr>
       <w:tblGrid>
         <w:gridCol w:w="1861"/>
@@ -8076,10 +8140,10 @@
     </w:p>
     <w:tbl>
       <w:tblPr>
-        <w:tblStyle w:val="Tabellenraster"/>
+        <w:tblStyle w:val="Tabellengitternetz"/>
         <w:tblW w:w="0" w:type="auto"/>
         <w:jc w:val="center"/>
-        <w:tblLook w:val="04A0" w:firstRow="1" w:lastRow="0" w:firstColumn="1" w:lastColumn="0" w:noHBand="0" w:noVBand="1"/>
+        <w:tblLook w:val="04A0"/>
       </w:tblPr>
       <w:tblGrid>
         <w:gridCol w:w="1861"/>
@@ -8276,13 +8340,7 @@
               <w:rPr>
                 <w:lang w:val="en-GB"/>
               </w:rPr>
-              <w:t>[], arguments</w:t>
-            </w:r>
-            <w:r>
-              <w:rPr>
-                <w:lang w:val="en-GB"/>
-              </w:rPr>
-              <w:t>;</w:t>
+              <w:t>[], arguments;</w:t>
             </w:r>
             <w:r>
               <w:rPr>
@@ -8301,13 +8359,7 @@
               <w:rPr>
                 <w:lang w:val="en-GB"/>
               </w:rPr>
-              <w:t>Figure-array</w:t>
-            </w:r>
-            <w:r>
-              <w:rPr>
-                <w:lang w:val="en-GB"/>
-              </w:rPr>
-              <w:t xml:space="preserve"> needed to start a game</w:t>
+              <w:t>Figure-array needed to start a game</w:t>
             </w:r>
             <w:r>
               <w:rPr>
@@ -8375,10 +8427,10 @@
     </w:p>
     <w:tbl>
       <w:tblPr>
-        <w:tblStyle w:val="Tabellenraster"/>
+        <w:tblStyle w:val="Tabellengitternetz"/>
         <w:tblW w:w="0" w:type="auto"/>
         <w:jc w:val="center"/>
-        <w:tblLook w:val="04A0" w:firstRow="1" w:lastRow="0" w:firstColumn="1" w:lastColumn="0" w:noHBand="0" w:noVBand="1"/>
+        <w:tblLook w:val="04A0"/>
       </w:tblPr>
       <w:tblGrid>
         <w:gridCol w:w="1861"/>
@@ -8584,7 +8636,7 @@
 </file>
 
 <file path=word/numbering.xml><?xml version="1.0" encoding="utf-8"?>
-<w:numbering xmlns:wpc="http://schemas.microsoft.com/office/word/2010/wordprocessingCanvas" xmlns:mc="http://schemas.openxmlformats.org/markup-compatibility/2006" xmlns:o="urn:schemas-microsoft-com:office:office" xmlns:r="http://schemas.openxmlformats.org/officeDocument/2006/relationships" xmlns:m="http://schemas.openxmlformats.org/officeDocument/2006/math" xmlns:v="urn:schemas-microsoft-com:vml" xmlns:wp14="http://schemas.microsoft.com/office/word/2010/wordprocessingDrawing" xmlns:wp="http://schemas.openxmlformats.org/drawingml/2006/wordprocessingDrawing" xmlns:w10="urn:schemas-microsoft-com:office:word" xmlns:w="http://schemas.openxmlformats.org/wordprocessingml/2006/main" xmlns:w14="http://schemas.microsoft.com/office/word/2010/wordml" xmlns:wpg="http://schemas.microsoft.com/office/word/2010/wordprocessingGroup" xmlns:wpi="http://schemas.microsoft.com/office/word/2010/wordprocessingInk" xmlns:wne="http://schemas.microsoft.com/office/word/2006/wordml" xmlns:wps="http://schemas.microsoft.com/office/word/2010/wordprocessingShape" mc:Ignorable="w14 wp14">
+<w:numbering xmlns:ve="http://schemas.openxmlformats.org/markup-compatibility/2006" xmlns:o="urn:schemas-microsoft-com:office:office" xmlns:r="http://schemas.openxmlformats.org/officeDocument/2006/relationships" xmlns:m="http://schemas.openxmlformats.org/officeDocument/2006/math" xmlns:v="urn:schemas-microsoft-com:vml" xmlns:wp="http://schemas.openxmlformats.org/drawingml/2006/wordprocessingDrawing" xmlns:w10="urn:schemas-microsoft-com:office:word" xmlns:w="http://schemas.openxmlformats.org/wordprocessingml/2006/main" xmlns:wne="http://schemas.microsoft.com/office/word/2006/wordml">
   <w:abstractNum w:abstractNumId="0">
     <w:nsid w:val="3C0C4B6C"/>
     <w:multiLevelType w:val="hybridMultilevel"/>
@@ -8705,7 +8757,7 @@
 </file>
 
 <file path=word/styles.xml><?xml version="1.0" encoding="utf-8"?>
-<w:styles xmlns:mc="http://schemas.openxmlformats.org/markup-compatibility/2006" xmlns:r="http://schemas.openxmlformats.org/officeDocument/2006/relationships" xmlns:w="http://schemas.openxmlformats.org/wordprocessingml/2006/main" xmlns:w14="http://schemas.microsoft.com/office/word/2010/wordml" mc:Ignorable="w14">
+<w:styles xmlns:r="http://schemas.openxmlformats.org/officeDocument/2006/relationships" xmlns:w="http://schemas.openxmlformats.org/wordprocessingml/2006/main">
   <w:docDefaults>
     <w:rPrDefault>
       <w:rPr>
@@ -8969,6 +9021,7 @@
     <w:uiPriority w:val="99"/>
     <w:semiHidden/>
     <w:unhideWhenUsed/>
+    <w:qFormat/>
     <w:tblPr>
       <w:tblInd w:w="0" w:type="dxa"/>
       <w:tblCellMar>
@@ -9093,7 +9146,7 @@
       <w:szCs w:val="52"/>
     </w:rPr>
   </w:style>
-  <w:style w:type="table" w:styleId="Tabellenraster">
+  <w:style w:type="table" w:styleId="Tabellengitternetz">
     <w:name w:val="Table Grid"/>
     <w:basedOn w:val="NormaleTabelle"/>
     <w:uiPriority w:val="59"/>

</xml_diff>